<commit_message>
Child level analysis - truncated
</commit_message>
<xml_diff>
--- a/Code/StudentLevel.docx
+++ b/Code/StudentLevel.docx
@@ -15,20 +15,34 @@
           <w:sz w:val="38"/>
           <w:szCs w:val="38"/>
         </w:rPr>
-        <w:t>Taleemabad Evaluation by CERP Analytics - Child Level Analysis</w:t>
-      </w:r>
-    </w:p>
-    <w:p>
-      <w:pPr>
-        <w:spacing w:before="240" w:after="240"/>
-        <w:jc w:val="both"/>
-      </w:pPr>
-    </w:p>
-    <w:p>
-      <w:pPr>
-        <w:spacing w:before="240" w:after="240"/>
-        <w:jc w:val="both"/>
-      </w:pPr>
+        <w:t>Child Level Analysis</w:t>
+      </w:r>
+    </w:p>
+    <w:p>
+      <w:pPr>
+        <w:spacing w:before="240" w:after="240"/>
+        <w:jc w:val="both"/>
+      </w:pPr>
+    </w:p>
+    <w:p>
+      <w:pPr>
+        <w:spacing w:before="240" w:after="240"/>
+        <w:jc w:val="both"/>
+      </w:pPr>
+      <w:r>
+        <w:rPr>
+          <w:b/>
+          <w:bCs/>
+        </w:rPr>
+        <w:t>Full sample</w:t>
+      </w:r>
+      <w:r>
+        <w:rPr>
+          <w:b/>
+          <w:bCs/>
+        </w:rPr>
+        <w:br/>
+      </w:r>
       <w:r>
         <w:rPr>
           <w:b/>
@@ -59,7 +73,7 @@
               <a:graphicData uri="http://schemas.openxmlformats.org/drawingml/2006/picture">
                 <pic:pic xmlns:pic="http://schemas.openxmlformats.org/drawingml/2006/picture">
                   <pic:nvPicPr>
-                    <pic:cNvPr id="337245352" name=""/>
+                    <pic:cNvPr id="1952300197" name=""/>
                     <pic:cNvPicPr>
                       <a:picLocks noChangeAspect="1"/>
                     </pic:cNvPicPr>
@@ -179,7 +193,7 @@
               <a:graphicData uri="http://schemas.openxmlformats.org/drawingml/2006/picture">
                 <pic:pic xmlns:pic="http://schemas.openxmlformats.org/drawingml/2006/picture">
                   <pic:nvPicPr>
-                    <pic:cNvPr id="824385701" name=""/>
+                    <pic:cNvPr id="1718805148" name=""/>
                     <pic:cNvPicPr>
                       <a:picLocks noChangeAspect="1"/>
                     </pic:cNvPicPr>
@@ -299,7 +313,7 @@
               <a:graphicData uri="http://schemas.openxmlformats.org/drawingml/2006/picture">
                 <pic:pic xmlns:pic="http://schemas.openxmlformats.org/drawingml/2006/picture">
                   <pic:nvPicPr>
-                    <pic:cNvPr id="350393223" name=""/>
+                    <pic:cNvPr id="672230675" name=""/>
                     <pic:cNvPicPr>
                       <a:picLocks noChangeAspect="1"/>
                     </pic:cNvPicPr>
@@ -373,6 +387,371 @@
       </w:pPr>
       <w:r>
         <w:t>At baseline, the percentage difference between treatment and control students for motor skills is -4.51% which is statistically significant at the 5% level. At endline, the percentage difference between treatment and control students for motor skills is 8.27% which is statistically significant at the 5% level. Expressed in standard deviations, treatment students are .3 standard deviations above control students for motor skills at endline.</w:t>
+      </w:r>
+    </w:p>
+    <w:p>
+      <w:pPr>
+        <w:spacing w:before="240" w:after="240"/>
+        <w:jc w:val="both"/>
+      </w:pPr>
+      <w:r>
+        <w:rPr>
+          <w:b/>
+          <w:bCs/>
+        </w:rPr>
+        <w:t>Truncated sample</w:t>
+      </w:r>
+      <w:r>
+        <w:rPr>
+          <w:b/>
+          <w:bCs/>
+        </w:rPr>
+        <w:br/>
+      </w:r>
+      <w:r>
+        <w:rPr>
+          <w:b/>
+          <w:bCs/>
+        </w:rPr>
+        <w:t>ASER Grades 1 - 3</w:t>
+      </w:r>
+    </w:p>
+    <w:p>
+      <w:pPr>
+        <w:spacing w:before="0" w:after="0"/>
+        <w:ind w:left="0" w:right="0"/>
+        <w:jc w:val="center"/>
+      </w:pPr>
+      <w:r>
+        <w:rPr>
+          <w:strike w:val="0"/>
+          <w:u w:val="none"/>
+        </w:rPr>
+        <w:drawing>
+          <wp:inline>
+            <wp:extent cx="5715000" cy="3056610"/>
+            <wp:docPr id="100004" name="" descr="tab1"/>
+            <wp:cNvGraphicFramePr>
+              <a:graphicFrameLocks xmlns:a="http://schemas.openxmlformats.org/drawingml/2006/main" noChangeAspect="1"/>
+            </wp:cNvGraphicFramePr>
+            <a:graphic xmlns:a="http://schemas.openxmlformats.org/drawingml/2006/main">
+              <a:graphicData uri="http://schemas.openxmlformats.org/drawingml/2006/picture">
+                <pic:pic xmlns:pic="http://schemas.openxmlformats.org/drawingml/2006/picture">
+                  <pic:nvPicPr>
+                    <pic:cNvPr id="159594970" name=""/>
+                    <pic:cNvPicPr>
+                      <a:picLocks noChangeAspect="1"/>
+                    </pic:cNvPicPr>
+                  </pic:nvPicPr>
+                  <pic:blipFill>
+                    <a:blip xmlns:r="http://schemas.openxmlformats.org/officeDocument/2006/relationships" r:embed="rId7"/>
+                    <a:stretch>
+                      <a:fillRect/>
+                    </a:stretch>
+                  </pic:blipFill>
+                  <pic:spPr>
+                    <a:xfrm>
+                      <a:off x="0" y="0"/>
+                      <a:ext cx="5715000" cy="3056610"/>
+                    </a:xfrm>
+                    <a:prstGeom prst="rect">
+                      <a:avLst/>
+                    </a:prstGeom>
+                  </pic:spPr>
+                </pic:pic>
+              </a:graphicData>
+            </a:graphic>
+          </wp:inline>
+        </w:drawing>
+      </w:r>
+    </w:p>
+    <w:p>
+      <w:pPr>
+        <w:spacing w:before="15" w:after="300"/>
+        <w:ind w:left="0" w:right="0"/>
+        <w:jc w:val="center"/>
+        <w:rPr>
+          <w:i/>
+          <w:iCs/>
+          <w:sz w:val="20"/>
+          <w:szCs w:val="20"/>
+        </w:rPr>
+      </w:pPr>
+      <w:r>
+        <w:rPr>
+          <w:i/>
+          <w:iCs/>
+          <w:sz w:val="20"/>
+          <w:szCs w:val="20"/>
+        </w:rPr>
+        <w:t xml:space="preserve">Figure 4: % Difference in Grade Threshold Clearing Between Treatment and Control Students at Baseline and Endline using ASER Grades 1 - 3 instrument </w:t>
+      </w:r>
+    </w:p>
+    <w:p>
+      <w:pPr>
+        <w:spacing w:before="240" w:after="240"/>
+        <w:jc w:val="both"/>
+      </w:pPr>
+      <w:r>
+        <w:t>At endline, 2.86% of treatment students met the criteria for all 3 subjects compared to .68% of control students. This represents a difference of .26 standard deviations compared to the control students, which is equivalent to 2 LAYS.</w:t>
+      </w:r>
+    </w:p>
+    <w:p>
+      <w:pPr>
+        <w:spacing w:before="240" w:after="240"/>
+        <w:jc w:val="both"/>
+      </w:pPr>
+      <w:r>
+        <w:t>At baseline, the percentage difference between treatment and control students for English is 21.35% which is statistically significant at the 5% level. At endline, the percentage difference between treatment and control students for English is .13% which is statistically significant at 5%. Expressed in standard deviations, treatment students are .4 standard deviations above control students for English at endline.</w:t>
+      </w:r>
+    </w:p>
+    <w:p>
+      <w:pPr>
+        <w:spacing w:before="240" w:after="240"/>
+        <w:jc w:val="both"/>
+      </w:pPr>
+      <w:r>
+        <w:t>At baseline, the percentage difference between treatment and control students for Maths is -2.38% which is statistically insignificant from zero. At endline, the percentage difference between treatment and control students for Maths is .08% which is statistically significant at the 5% level. Expressed in standard deviations, treatment students are .2 standard deviations above control students for Maths at endline.</w:t>
+      </w:r>
+    </w:p>
+    <w:p>
+      <w:pPr>
+        <w:spacing w:before="240" w:after="240"/>
+        <w:jc w:val="both"/>
+      </w:pPr>
+      <w:r>
+        <w:t>At baseline, the percentage difference between treatment and control students for Urdu is 11.01% which is statistically significant at the 5% level. At endline, the percentage difference between treatment and control students for Urdu is .11% which is statistically significant at the 5% level. Expressed in standard deviations, treatment students are .31 standard deviations above control students for Urdu at endline.</w:t>
+      </w:r>
+    </w:p>
+    <w:p>
+      <w:pPr>
+        <w:spacing w:before="240" w:after="240"/>
+        <w:jc w:val="both"/>
+      </w:pPr>
+      <w:r>
+        <w:rPr>
+          <w:b/>
+          <w:bCs/>
+        </w:rPr>
+        <w:t>ASER Grades 4 - 5</w:t>
+      </w:r>
+    </w:p>
+    <w:p>
+      <w:pPr>
+        <w:spacing w:before="0" w:after="0"/>
+        <w:ind w:left="0" w:right="0"/>
+        <w:jc w:val="center"/>
+      </w:pPr>
+      <w:r>
+        <w:rPr>
+          <w:strike w:val="0"/>
+          <w:u w:val="none"/>
+        </w:rPr>
+        <w:drawing>
+          <wp:inline>
+            <wp:extent cx="5715000" cy="2848761"/>
+            <wp:docPr id="100005" name="" descr="tab1"/>
+            <wp:cNvGraphicFramePr>
+              <a:graphicFrameLocks xmlns:a="http://schemas.openxmlformats.org/drawingml/2006/main" noChangeAspect="1"/>
+            </wp:cNvGraphicFramePr>
+            <a:graphic xmlns:a="http://schemas.openxmlformats.org/drawingml/2006/main">
+              <a:graphicData uri="http://schemas.openxmlformats.org/drawingml/2006/picture">
+                <pic:pic xmlns:pic="http://schemas.openxmlformats.org/drawingml/2006/picture">
+                  <pic:nvPicPr>
+                    <pic:cNvPr id="672487241" name=""/>
+                    <pic:cNvPicPr>
+                      <a:picLocks noChangeAspect="1"/>
+                    </pic:cNvPicPr>
+                  </pic:nvPicPr>
+                  <pic:blipFill>
+                    <a:blip xmlns:r="http://schemas.openxmlformats.org/officeDocument/2006/relationships" r:embed="rId8"/>
+                    <a:stretch>
+                      <a:fillRect/>
+                    </a:stretch>
+                  </pic:blipFill>
+                  <pic:spPr>
+                    <a:xfrm>
+                      <a:off x="0" y="0"/>
+                      <a:ext cx="5715000" cy="2848761"/>
+                    </a:xfrm>
+                    <a:prstGeom prst="rect">
+                      <a:avLst/>
+                    </a:prstGeom>
+                  </pic:spPr>
+                </pic:pic>
+              </a:graphicData>
+            </a:graphic>
+          </wp:inline>
+        </w:drawing>
+      </w:r>
+    </w:p>
+    <w:p>
+      <w:pPr>
+        <w:spacing w:before="15" w:after="300"/>
+        <w:ind w:left="0" w:right="0"/>
+        <w:jc w:val="center"/>
+        <w:rPr>
+          <w:i/>
+          <w:iCs/>
+          <w:sz w:val="20"/>
+          <w:szCs w:val="20"/>
+        </w:rPr>
+      </w:pPr>
+      <w:r>
+        <w:rPr>
+          <w:i/>
+          <w:iCs/>
+          <w:sz w:val="20"/>
+          <w:szCs w:val="20"/>
+        </w:rPr>
+        <w:t xml:space="preserve">Figure 5: % Difference in Grade Threshold Clearing Between Treatment and Control Students at Baseline and Endline using ASER Grades 4 - 5 instrument </w:t>
+      </w:r>
+    </w:p>
+    <w:p>
+      <w:pPr>
+        <w:spacing w:before="240" w:after="240"/>
+        <w:jc w:val="both"/>
+      </w:pPr>
+      <w:r>
+        <w:t>At endline, 8.56% of treatment students met the criteria for all 3 subjects compared to 2.04% of control students. This represents a difference of .46 standard deviations compared to the control students, which is equivalent to 3.54 LAYS.</w:t>
+      </w:r>
+    </w:p>
+    <w:p>
+      <w:pPr>
+        <w:spacing w:before="240" w:after="240"/>
+        <w:jc w:val="both"/>
+      </w:pPr>
+      <w:r>
+        <w:t>At baseline, the percentage difference between treatment and control students for English is 3.2% which is statistically insignificant from zero. At endline, the percentage difference between treatment and control students for English is 10.63% which is statistically significant at the 5% level. Expressed in standard deviations, treatment students are .46 standard deviations above control students for English at endline.</w:t>
+      </w:r>
+    </w:p>
+    <w:p>
+      <w:pPr>
+        <w:spacing w:before="240" w:after="240"/>
+        <w:jc w:val="both"/>
+      </w:pPr>
+      <w:r>
+        <w:t>At baseline, the percentage difference between treatment and control students for Maths is 23.88% which is statistically significant at the 5% level. At endline, the percentage difference between treatment and control students for Maths is 2.58% which is statistically insignificant from zero. Expressed in standard deviations, treatment students are .05 standard deviations above control students for Maths at endline.</w:t>
+      </w:r>
+    </w:p>
+    <w:p>
+      <w:pPr>
+        <w:spacing w:before="240" w:after="240"/>
+        <w:jc w:val="both"/>
+      </w:pPr>
+      <w:r>
+        <w:t>At baseline, the percentage difference between treatment and control students for Urdu is 14.29% which is statistically significant at the 5% level. At endline, the percentage difference between treatment and control students for Urdu is 21.24% which is statistically significant at the 5% level. Expressed in standard deviations, treatment students are .43 standard deviations above control students for Urdu at endline.</w:t>
+      </w:r>
+    </w:p>
+    <w:p>
+      <w:pPr>
+        <w:spacing w:before="240" w:after="240"/>
+        <w:jc w:val="both"/>
+      </w:pPr>
+      <w:r>
+        <w:rPr>
+          <w:b/>
+          <w:bCs/>
+        </w:rPr>
+        <w:t>MELQO</w:t>
+      </w:r>
+    </w:p>
+    <w:p>
+      <w:pPr>
+        <w:spacing w:before="0" w:after="0"/>
+        <w:ind w:left="0" w:right="0"/>
+        <w:jc w:val="center"/>
+      </w:pPr>
+      <w:r>
+        <w:rPr>
+          <w:strike w:val="0"/>
+          <w:u w:val="none"/>
+        </w:rPr>
+        <w:drawing>
+          <wp:inline>
+            <wp:extent cx="5715000" cy="3058072"/>
+            <wp:docPr id="100006" name="" descr="tab1"/>
+            <wp:cNvGraphicFramePr>
+              <a:graphicFrameLocks xmlns:a="http://schemas.openxmlformats.org/drawingml/2006/main" noChangeAspect="1"/>
+            </wp:cNvGraphicFramePr>
+            <a:graphic xmlns:a="http://schemas.openxmlformats.org/drawingml/2006/main">
+              <a:graphicData uri="http://schemas.openxmlformats.org/drawingml/2006/picture">
+                <pic:pic xmlns:pic="http://schemas.openxmlformats.org/drawingml/2006/picture">
+                  <pic:nvPicPr>
+                    <pic:cNvPr id="1316693647" name=""/>
+                    <pic:cNvPicPr>
+                      <a:picLocks noChangeAspect="1"/>
+                    </pic:cNvPicPr>
+                  </pic:nvPicPr>
+                  <pic:blipFill>
+                    <a:blip xmlns:r="http://schemas.openxmlformats.org/officeDocument/2006/relationships" r:embed="rId9"/>
+                    <a:stretch>
+                      <a:fillRect/>
+                    </a:stretch>
+                  </pic:blipFill>
+                  <pic:spPr>
+                    <a:xfrm>
+                      <a:off x="0" y="0"/>
+                      <a:ext cx="5715000" cy="3058072"/>
+                    </a:xfrm>
+                    <a:prstGeom prst="rect">
+                      <a:avLst/>
+                    </a:prstGeom>
+                  </pic:spPr>
+                </pic:pic>
+              </a:graphicData>
+            </a:graphic>
+          </wp:inline>
+        </w:drawing>
+      </w:r>
+    </w:p>
+    <w:p>
+      <w:pPr>
+        <w:spacing w:before="15" w:after="300"/>
+        <w:ind w:left="0" w:right="0"/>
+        <w:jc w:val="center"/>
+        <w:rPr>
+          <w:i/>
+          <w:iCs/>
+          <w:sz w:val="20"/>
+          <w:szCs w:val="20"/>
+        </w:rPr>
+      </w:pPr>
+      <w:r>
+        <w:rPr>
+          <w:i/>
+          <w:iCs/>
+          <w:sz w:val="20"/>
+          <w:szCs w:val="20"/>
+        </w:rPr>
+        <w:t xml:space="preserve">Figure 6: % Difference in Scores between Treatment and Control Students at Baseline and Endline using MELQO </w:t>
+      </w:r>
+    </w:p>
+    <w:p>
+      <w:pPr>
+        <w:spacing w:before="240" w:after="240"/>
+        <w:jc w:val="both"/>
+      </w:pPr>
+      <w:r>
+        <w:t>At baseline, the percentage difference between treatment and control students for pre-literacy is 4.83% which is statistically significant at the 5% level. At endline, the percentage difference between treatment and control students for pre-literacy is 7.53% which is statistically significant at the 5% level. Expressed in standard deviations, treatment students are .32 standard deviations above control students for pre-literacy at endline.</w:t>
+      </w:r>
+    </w:p>
+    <w:p>
+      <w:pPr>
+        <w:spacing w:before="240" w:after="240"/>
+        <w:jc w:val="both"/>
+      </w:pPr>
+      <w:r>
+        <w:t>At baseline, the percentage difference between treatment and control students for pre-numeracy is 6.32% which is statistically significant at the 5% level. At endline, the percentage difference between treatment and control students for pre-numeracy is 4% which is statistically significant at the 5% level. Expressed in standard deviations, treatment students are .15 standard deviations above control students for pre-numeracy at endline.</w:t>
+      </w:r>
+    </w:p>
+    <w:p>
+      <w:pPr>
+        <w:spacing w:before="240" w:after="240"/>
+        <w:jc w:val="both"/>
+      </w:pPr>
+      <w:r>
+        <w:t>At baseline, the percentage difference between treatment and control students for motor skills is -2.88% which is statistically insignificant from zero. At endline, the percentage difference between treatment and control students for motor skills is 9.14% which is statistically significant at the 5% level. Expressed in standard deviations, treatment students are .31 standard deviations above control students for motor skills at endline.</w:t>
       </w:r>
     </w:p>
     <w:sectPr>

</xml_diff>